<commit_message>
updted my student id
</commit_message>
<xml_diff>
--- a/readme.docx
+++ b/readme.docx
@@ -1,12 +1,18 @@
 
 <file path=word/document.xml><?xml version="1.0" encoding="utf-8"?>
-<w:document xmlns:wpc="http://schemas.microsoft.com/office/word/2010/wordprocessingCanvas" xmlns:cx="http://schemas.microsoft.com/office/drawing/2014/chartex" xmlns:cx1="http://schemas.microsoft.com/office/drawing/2015/9/8/chartex" xmlns:cx2="http://schemas.microsoft.com/office/drawing/2015/10/21/chartex" xmlns:cx3="http://schemas.microsoft.com/office/drawing/2016/5/9/chartex" xmlns:cx4="http://schemas.microsoft.com/office/drawing/2016/5/10/chartex" xmlns:cx5="http://schemas.microsoft.com/office/drawing/2016/5/11/chartex" xmlns:cx6="http://schemas.microsoft.com/office/drawing/2016/5/12/chartex" xmlns:cx7="http://schemas.microsoft.com/office/drawing/2016/5/13/chartex" xmlns:cx8="http://schemas.microsoft.com/office/drawing/2016/5/14/chartex" xmlns:mc="http://schemas.openxmlformats.org/markup-compatibility/2006" xmlns:aink="http://schemas.microsoft.com/office/drawing/2016/ink" xmlns:am3d="http://schemas.microsoft.com/office/drawing/2017/model3d" xmlns:o="urn:schemas-microsoft-com:office:office" xmlns:r="http://schemas.openxmlformats.org/officeDocument/2006/relationships" xmlns:m="http://schemas.openxmlformats.org/officeDocument/2006/math" xmlns:v="urn:schemas-microsoft-com:vml" xmlns:wp14="http://schemas.microsoft.com/office/word/2010/wordprocessingDrawing" xmlns:wp="http://schemas.openxmlformats.org/drawingml/2006/wordprocessingDrawing" xmlns:w10="urn:schemas-microsoft-com:office:word" xmlns:w="http://schemas.openxmlformats.org/wordprocessingml/2006/main" xmlns:w14="http://schemas.microsoft.com/office/word/2010/wordml" xmlns:w15="http://schemas.microsoft.com/office/word/2012/wordml" xmlns:w16cid="http://schemas.microsoft.com/office/word/2016/wordml/cid" xmlns:w16se="http://schemas.microsoft.com/office/word/2015/wordml/symex" xmlns:wpg="http://schemas.microsoft.com/office/word/2010/wordprocessingGroup" xmlns:wpi="http://schemas.microsoft.com/office/word/2010/wordprocessingInk" xmlns:wne="http://schemas.microsoft.com/office/word/2006/wordml" xmlns:wps="http://schemas.microsoft.com/office/word/2010/wordprocessingShape" mc:Ignorable="w14 w15 w16se w16cid wp14">
+<w:document xmlns:wpc="http://schemas.microsoft.com/office/word/2010/wordprocessingCanvas" xmlns:cx="http://schemas.microsoft.com/office/drawing/2014/chartex" xmlns:cx1="http://schemas.microsoft.com/office/drawing/2015/9/8/chartex" xmlns:mc="http://schemas.openxmlformats.org/markup-compatibility/2006" xmlns:o="urn:schemas-microsoft-com:office:office" xmlns:r="http://schemas.openxmlformats.org/officeDocument/2006/relationships" xmlns:m="http://schemas.openxmlformats.org/officeDocument/2006/math" xmlns:v="urn:schemas-microsoft-com:vml" xmlns:wp14="http://schemas.microsoft.com/office/word/2010/wordprocessingDrawing" xmlns:wp="http://schemas.openxmlformats.org/drawingml/2006/wordprocessingDrawing" xmlns:w10="urn:schemas-microsoft-com:office:word" xmlns:w="http://schemas.openxmlformats.org/wordprocessingml/2006/main" xmlns:w14="http://schemas.microsoft.com/office/word/2010/wordml" xmlns:w15="http://schemas.microsoft.com/office/word/2012/wordml" xmlns:w16se="http://schemas.microsoft.com/office/word/2015/wordml/symex" xmlns:wpg="http://schemas.microsoft.com/office/word/2010/wordprocessingGroup" xmlns:wpi="http://schemas.microsoft.com/office/word/2010/wordprocessingInk" xmlns:wne="http://schemas.microsoft.com/office/word/2006/wordml" xmlns:wps="http://schemas.microsoft.com/office/word/2010/wordprocessingShape" mc:Ignorable="w14 w15 w16se wp14">
   <w:body>
     <w:p>
       <w:pPr>
-        <w:pStyle w:val="Titel"/>
-      </w:pPr>
-      <w:r>
+        <w:pStyle w:val="Title"/>
+        <w:rPr>
+          <w:lang w:val="en-US"/>
+        </w:rPr>
+      </w:pPr>
+      <w:r>
+        <w:rPr>
+          <w:lang w:val="en-US"/>
+        </w:rPr>
         <w:t>Readme</w:t>
       </w:r>
     </w:p>
@@ -53,7 +59,17 @@
           <w:color w:val="767171" w:themeColor="background2" w:themeShade="80"/>
           <w:lang w:val="en-US"/>
         </w:rPr>
-        <w:t xml:space="preserve">Jakob </w:t>
+        <w:t>Jakob Troidl, 152501</w:t>
+      </w:r>
+      <w:bookmarkStart w:id="0" w:name="_GoBack"/>
+      <w:bookmarkEnd w:id="0"/>
+      <w:r>
+        <w:rPr>
+          <w:color w:val="767171" w:themeColor="background2" w:themeShade="80"/>
+          <w:lang w:val="en-US"/>
+        </w:rPr>
+        <w:br/>
+        <w:t xml:space="preserve">Marian </w:t>
       </w:r>
       <w:proofErr w:type="spellStart"/>
       <w:r>
@@ -61,7 +77,7 @@
           <w:color w:val="767171" w:themeColor="background2" w:themeShade="80"/>
           <w:lang w:val="en-US"/>
         </w:rPr>
-        <w:t>Troidl</w:t>
+        <w:t>Stoschitzky</w:t>
       </w:r>
       <w:proofErr w:type="spellEnd"/>
       <w:r>
@@ -69,20 +85,12 @@
           <w:color w:val="767171" w:themeColor="background2" w:themeShade="80"/>
           <w:lang w:val="en-US"/>
         </w:rPr>
-        <w:t>, 152something</w:t>
-      </w:r>
-      <w:r>
-        <w:rPr>
-          <w:color w:val="767171" w:themeColor="background2" w:themeShade="80"/>
-          <w:lang w:val="en-US"/>
-        </w:rPr>
-        <w:br/>
-        <w:t>Marian Stoschitzky, 1226251</w:t>
+        <w:t>, 1226251</w:t>
       </w:r>
     </w:p>
     <w:p>
       <w:pPr>
-        <w:pStyle w:val="berschrift1"/>
+        <w:pStyle w:val="Heading1"/>
         <w:rPr>
           <w:lang w:val="en-US"/>
         </w:rPr>
@@ -93,12 +101,10 @@
         </w:rPr>
         <w:t>Setup</w:t>
       </w:r>
-      <w:bookmarkStart w:id="0" w:name="_GoBack"/>
-      <w:bookmarkEnd w:id="0"/>
     </w:p>
     <w:p>
       <w:pPr>
-        <w:pStyle w:val="Listenabsatz"/>
+        <w:pStyle w:val="ListParagraph"/>
         <w:numPr>
           <w:ilvl w:val="0"/>
           <w:numId w:val="2"/>
@@ -116,7 +122,7 @@
     </w:p>
     <w:p>
       <w:pPr>
-        <w:pStyle w:val="Listenabsatz"/>
+        <w:pStyle w:val="ListParagraph"/>
         <w:numPr>
           <w:ilvl w:val="0"/>
           <w:numId w:val="2"/>
@@ -137,16 +143,21 @@
           <w:bCs/>
           <w:lang w:val="en-US"/>
         </w:rPr>
-        <w:t>brain_visualization_2</w:t>
-      </w:r>
-      <w:proofErr w:type="gramStart"/>
+        <w:t>brain_visualization_2D</w:t>
+      </w:r>
       <w:r>
         <w:rPr>
           <w:b/>
           <w:bCs/>
           <w:lang w:val="en-US"/>
         </w:rPr>
-        <w:t>D</w:t>
+        <w:t>.mlab</w:t>
+      </w:r>
+      <w:r>
+        <w:rPr>
+          <w:lang w:val="en-US"/>
+        </w:rPr>
+        <w:t xml:space="preserve"> and </w:t>
       </w:r>
       <w:r>
         <w:rPr>
@@ -154,14 +165,7 @@
           <w:bCs/>
           <w:lang w:val="en-US"/>
         </w:rPr>
-        <w:t>.mlab</w:t>
-      </w:r>
-      <w:proofErr w:type="gramEnd"/>
-      <w:r>
-        <w:rPr>
-          <w:lang w:val="en-US"/>
-        </w:rPr>
-        <w:t xml:space="preserve"> and </w:t>
+        <w:t>brain_visualization_3D</w:t>
       </w:r>
       <w:r>
         <w:rPr>
@@ -169,14 +173,6 @@
           <w:bCs/>
           <w:lang w:val="en-US"/>
         </w:rPr>
-        <w:t>brain_visualization_3D</w:t>
-      </w:r>
-      <w:r>
-        <w:rPr>
-          <w:b/>
-          <w:bCs/>
-          <w:lang w:val="en-US"/>
-        </w:rPr>
         <w:t>.mlab</w:t>
       </w:r>
       <w:r>
@@ -202,7 +198,7 @@
     </w:p>
     <w:p>
       <w:pPr>
-        <w:pStyle w:val="Listenabsatz"/>
+        <w:pStyle w:val="ListParagraph"/>
         <w:numPr>
           <w:ilvl w:val="0"/>
           <w:numId w:val="2"/>
@@ -348,7 +344,7 @@
     </w:p>
     <w:p>
       <w:pPr>
-        <w:pStyle w:val="berschrift1"/>
+        <w:pStyle w:val="Heading1"/>
         <w:rPr>
           <w:lang w:val="en-US"/>
         </w:rPr>
@@ -396,7 +392,6 @@
         </w:rPr>
         <w:t>”</w:t>
       </w:r>
-      <w:proofErr w:type="gramStart"/>
       <w:r>
         <w:rPr>
           <w:lang w:val="en-US"/>
@@ -419,7 +414,6 @@
         <w:t>BoxPlotDeviation</w:t>
       </w:r>
       <w:proofErr w:type="spellEnd"/>
-      <w:proofErr w:type="gramEnd"/>
       <w:r>
         <w:rPr>
           <w:i/>
@@ -490,7 +484,7 @@
 </file>
 
 <file path=word/numbering.xml><?xml version="1.0" encoding="utf-8"?>
-<w:numbering xmlns:wpc="http://schemas.microsoft.com/office/word/2010/wordprocessingCanvas" xmlns:cx="http://schemas.microsoft.com/office/drawing/2014/chartex" xmlns:cx1="http://schemas.microsoft.com/office/drawing/2015/9/8/chartex" xmlns:cx2="http://schemas.microsoft.com/office/drawing/2015/10/21/chartex" xmlns:cx3="http://schemas.microsoft.com/office/drawing/2016/5/9/chartex" xmlns:cx4="http://schemas.microsoft.com/office/drawing/2016/5/10/chartex" xmlns:cx5="http://schemas.microsoft.com/office/drawing/2016/5/11/chartex" xmlns:cx6="http://schemas.microsoft.com/office/drawing/2016/5/12/chartex" xmlns:cx7="http://schemas.microsoft.com/office/drawing/2016/5/13/chartex" xmlns:cx8="http://schemas.microsoft.com/office/drawing/2016/5/14/chartex" xmlns:mc="http://schemas.openxmlformats.org/markup-compatibility/2006" xmlns:aink="http://schemas.microsoft.com/office/drawing/2016/ink" xmlns:am3d="http://schemas.microsoft.com/office/drawing/2017/model3d" xmlns:o="urn:schemas-microsoft-com:office:office" xmlns:r="http://schemas.openxmlformats.org/officeDocument/2006/relationships" xmlns:m="http://schemas.openxmlformats.org/officeDocument/2006/math" xmlns:v="urn:schemas-microsoft-com:vml" xmlns:wp14="http://schemas.microsoft.com/office/word/2010/wordprocessingDrawing" xmlns:wp="http://schemas.openxmlformats.org/drawingml/2006/wordprocessingDrawing" xmlns:w10="urn:schemas-microsoft-com:office:word" xmlns:w="http://schemas.openxmlformats.org/wordprocessingml/2006/main" xmlns:w14="http://schemas.microsoft.com/office/word/2010/wordml" xmlns:w15="http://schemas.microsoft.com/office/word/2012/wordml" xmlns:w16cid="http://schemas.microsoft.com/office/word/2016/wordml/cid" xmlns:w16se="http://schemas.microsoft.com/office/word/2015/wordml/symex" xmlns:wpg="http://schemas.microsoft.com/office/word/2010/wordprocessingGroup" xmlns:wpi="http://schemas.microsoft.com/office/word/2010/wordprocessingInk" xmlns:wne="http://schemas.microsoft.com/office/word/2006/wordml" xmlns:wps="http://schemas.microsoft.com/office/word/2010/wordprocessingShape" mc:Ignorable="w14 w15 w16se w16cid wp14">
+<w:numbering xmlns:wpc="http://schemas.microsoft.com/office/word/2010/wordprocessingCanvas" xmlns:cx="http://schemas.microsoft.com/office/drawing/2014/chartex" xmlns:cx1="http://schemas.microsoft.com/office/drawing/2015/9/8/chartex" xmlns:mc="http://schemas.openxmlformats.org/markup-compatibility/2006" xmlns:o="urn:schemas-microsoft-com:office:office" xmlns:r="http://schemas.openxmlformats.org/officeDocument/2006/relationships" xmlns:m="http://schemas.openxmlformats.org/officeDocument/2006/math" xmlns:v="urn:schemas-microsoft-com:vml" xmlns:wp14="http://schemas.microsoft.com/office/word/2010/wordprocessingDrawing" xmlns:wp="http://schemas.openxmlformats.org/drawingml/2006/wordprocessingDrawing" xmlns:w10="urn:schemas-microsoft-com:office:word" xmlns:w="http://schemas.openxmlformats.org/wordprocessingml/2006/main" xmlns:w14="http://schemas.microsoft.com/office/word/2010/wordml" xmlns:w15="http://schemas.microsoft.com/office/word/2012/wordml" xmlns:w16se="http://schemas.microsoft.com/office/word/2015/wordml/symex" xmlns:wpg="http://schemas.microsoft.com/office/word/2010/wordprocessingGroup" xmlns:wpi="http://schemas.microsoft.com/office/word/2010/wordprocessingInk" xmlns:wne="http://schemas.microsoft.com/office/word/2006/wordml" xmlns:wps="http://schemas.microsoft.com/office/word/2010/wordprocessingShape" mc:Ignorable="w14 w15 w16se wp14">
   <w:abstractNum w:abstractNumId="0" w15:restartNumberingAfterBreak="0">
     <w:nsid w:val="079753C0"/>
     <w:multiLevelType w:val="hybridMultilevel"/>
@@ -792,7 +786,7 @@
 </file>
 
 <file path=word/styles.xml><?xml version="1.0" encoding="utf-8"?>
-<w:styles xmlns:mc="http://schemas.openxmlformats.org/markup-compatibility/2006" xmlns:r="http://schemas.openxmlformats.org/officeDocument/2006/relationships" xmlns:w="http://schemas.openxmlformats.org/wordprocessingml/2006/main" xmlns:w14="http://schemas.microsoft.com/office/word/2010/wordml" xmlns:w15="http://schemas.microsoft.com/office/word/2012/wordml" xmlns:w16cid="http://schemas.microsoft.com/office/word/2016/wordml/cid" xmlns:w16se="http://schemas.microsoft.com/office/word/2015/wordml/symex" mc:Ignorable="w14 w15 w16se w16cid">
+<w:styles xmlns:mc="http://schemas.openxmlformats.org/markup-compatibility/2006" xmlns:r="http://schemas.openxmlformats.org/officeDocument/2006/relationships" xmlns:w="http://schemas.openxmlformats.org/wordprocessingml/2006/main" xmlns:w14="http://schemas.microsoft.com/office/word/2010/wordml" xmlns:w15="http://schemas.microsoft.com/office/word/2012/wordml" xmlns:w16se="http://schemas.microsoft.com/office/word/2015/wordml/symex" mc:Ignorable="w14 w15 w16se">
   <w:docDefaults>
     <w:rPrDefault>
       <w:rPr>
@@ -808,7 +802,7 @@
       </w:pPr>
     </w:pPrDefault>
   </w:docDefaults>
-  <w:latentStyles w:defLockedState="0" w:defUIPriority="99" w:defSemiHidden="0" w:defUnhideWhenUsed="0" w:defQFormat="0" w:count="376">
+  <w:latentStyles w:defLockedState="0" w:defUIPriority="99" w:defSemiHidden="0" w:defUnhideWhenUsed="0" w:defQFormat="0" w:count="371">
     <w:lsdException w:name="Normal" w:uiPriority="0" w:qFormat="1"/>
     <w:lsdException w:name="heading 1" w:uiPriority="9" w:qFormat="1"/>
     <w:lsdException w:name="heading 2" w:semiHidden="1" w:uiPriority="9" w:unhideWhenUsed="1" w:qFormat="1"/>
@@ -914,6 +908,7 @@
     <w:lsdException w:name="HTML Sample" w:semiHidden="1" w:unhideWhenUsed="1"/>
     <w:lsdException w:name="HTML Typewriter" w:semiHidden="1" w:unhideWhenUsed="1"/>
     <w:lsdException w:name="HTML Variable" w:semiHidden="1" w:unhideWhenUsed="1"/>
+    <w:lsdException w:name="Normal Table" w:semiHidden="1" w:unhideWhenUsed="1"/>
     <w:lsdException w:name="annotation subject" w:semiHidden="1" w:unhideWhenUsed="1"/>
     <w:lsdException w:name="No List" w:semiHidden="1" w:unhideWhenUsed="1"/>
     <w:lsdException w:name="Outline List 1" w:semiHidden="1" w:unhideWhenUsed="1"/>
@@ -960,8 +955,10 @@
     <w:lsdException w:name="Table Subtle 2" w:semiHidden="1" w:unhideWhenUsed="1"/>
     <w:lsdException w:name="Table Web 1" w:semiHidden="1" w:unhideWhenUsed="1"/>
     <w:lsdException w:name="Table Web 2" w:semiHidden="1" w:unhideWhenUsed="1"/>
+    <w:lsdException w:name="Table Web 3" w:semiHidden="1" w:unhideWhenUsed="1"/>
     <w:lsdException w:name="Balloon Text" w:semiHidden="1" w:unhideWhenUsed="1"/>
     <w:lsdException w:name="Table Grid" w:uiPriority="39"/>
+    <w:lsdException w:name="Table Theme" w:semiHidden="1" w:unhideWhenUsed="1"/>
     <w:lsdException w:name="Placeholder Text" w:semiHidden="1"/>
     <w:lsdException w:name="No Spacing" w:uiPriority="1" w:qFormat="1"/>
     <w:lsdException w:name="Light Shading" w:uiPriority="60"/>
@@ -1177,21 +1174,16 @@
     <w:lsdException w:name="List Table 5 Dark Accent 6" w:uiPriority="50"/>
     <w:lsdException w:name="List Table 6 Colorful Accent 6" w:uiPriority="51"/>
     <w:lsdException w:name="List Table 7 Colorful Accent 6" w:uiPriority="52"/>
-    <w:lsdException w:name="Mention" w:semiHidden="1" w:unhideWhenUsed="1"/>
-    <w:lsdException w:name="Smart Hyperlink" w:semiHidden="1" w:unhideWhenUsed="1"/>
-    <w:lsdException w:name="Hashtag" w:semiHidden="1" w:unhideWhenUsed="1"/>
-    <w:lsdException w:name="Unresolved Mention" w:semiHidden="1" w:unhideWhenUsed="1"/>
-    <w:lsdException w:name="Smart Link" w:semiHidden="1" w:unhideWhenUsed="1"/>
   </w:latentStyles>
-  <w:style w:type="paragraph" w:default="1" w:styleId="Standard">
+  <w:style w:type="paragraph" w:default="1" w:styleId="Normal">
     <w:name w:val="Normal"/>
     <w:qFormat/>
   </w:style>
-  <w:style w:type="paragraph" w:styleId="berschrift1">
+  <w:style w:type="paragraph" w:styleId="Heading1">
     <w:name w:val="heading 1"/>
-    <w:basedOn w:val="Standard"/>
-    <w:next w:val="Standard"/>
-    <w:link w:val="berschrift1Zchn"/>
+    <w:basedOn w:val="Normal"/>
+    <w:next w:val="Normal"/>
+    <w:link w:val="Heading1Char"/>
     <w:uiPriority w:val="9"/>
     <w:qFormat/>
     <w:rsid w:val="009F616B"/>
@@ -1208,13 +1200,13 @@
       <w:szCs w:val="32"/>
     </w:rPr>
   </w:style>
-  <w:style w:type="character" w:default="1" w:styleId="Absatz-Standardschriftart">
+  <w:style w:type="character" w:default="1" w:styleId="DefaultParagraphFont">
     <w:name w:val="Default Paragraph Font"/>
     <w:uiPriority w:val="1"/>
     <w:semiHidden/>
     <w:unhideWhenUsed/>
   </w:style>
-  <w:style w:type="table" w:default="1" w:styleId="NormaleTabelle">
+  <w:style w:type="table" w:default="1" w:styleId="TableNormal">
     <w:name w:val="Normal Table"/>
     <w:uiPriority w:val="99"/>
     <w:semiHidden/>
@@ -1229,15 +1221,15 @@
       </w:tblCellMar>
     </w:tblPr>
   </w:style>
-  <w:style w:type="numbering" w:default="1" w:styleId="KeineListe">
+  <w:style w:type="numbering" w:default="1" w:styleId="NoList">
     <w:name w:val="No List"/>
     <w:uiPriority w:val="99"/>
     <w:semiHidden/>
     <w:unhideWhenUsed/>
   </w:style>
-  <w:style w:type="paragraph" w:styleId="Listenabsatz">
+  <w:style w:type="paragraph" w:styleId="ListParagraph">
     <w:name w:val="List Paragraph"/>
-    <w:basedOn w:val="Standard"/>
+    <w:basedOn w:val="Normal"/>
     <w:uiPriority w:val="34"/>
     <w:qFormat/>
     <w:rsid w:val="009F616B"/>
@@ -1246,10 +1238,10 @@
       <w:contextualSpacing/>
     </w:pPr>
   </w:style>
-  <w:style w:type="character" w:customStyle="1" w:styleId="berschrift1Zchn">
-    <w:name w:val="Überschrift 1 Zchn"/>
-    <w:basedOn w:val="Absatz-Standardschriftart"/>
-    <w:link w:val="berschrift1"/>
+  <w:style w:type="character" w:customStyle="1" w:styleId="Heading1Char">
+    <w:name w:val="Heading 1 Char"/>
+    <w:basedOn w:val="DefaultParagraphFont"/>
+    <w:link w:val="Heading1"/>
     <w:uiPriority w:val="9"/>
     <w:rsid w:val="009F616B"/>
     <w:rPr>
@@ -1259,11 +1251,11 @@
       <w:szCs w:val="32"/>
     </w:rPr>
   </w:style>
-  <w:style w:type="paragraph" w:styleId="Titel">
+  <w:style w:type="paragraph" w:styleId="Title">
     <w:name w:val="Title"/>
-    <w:basedOn w:val="Standard"/>
-    <w:next w:val="Standard"/>
-    <w:link w:val="TitelZchn"/>
+    <w:basedOn w:val="Normal"/>
+    <w:next w:val="Normal"/>
+    <w:link w:val="TitleChar"/>
     <w:uiPriority w:val="10"/>
     <w:qFormat/>
     <w:rsid w:val="005C4E10"/>
@@ -1279,10 +1271,10 @@
       <w:szCs w:val="56"/>
     </w:rPr>
   </w:style>
-  <w:style w:type="character" w:customStyle="1" w:styleId="TitelZchn">
-    <w:name w:val="Titel Zchn"/>
-    <w:basedOn w:val="Absatz-Standardschriftart"/>
-    <w:link w:val="Titel"/>
+  <w:style w:type="character" w:customStyle="1" w:styleId="TitleChar">
+    <w:name w:val="Title Char"/>
+    <w:basedOn w:val="DefaultParagraphFont"/>
+    <w:link w:val="Title"/>
     <w:uiPriority w:val="10"/>
     <w:rsid w:val="005C4E10"/>
     <w:rPr>

</xml_diff>